<commit_message>
Ajustes a planes de pruebas
</commit_message>
<xml_diff>
--- a/src/site/resources/Notebook/06-Planes y datos de prueba/02-Plan de pruebas de integracion.docx
+++ b/src/site/resources/Notebook/06-Planes y datos de prueba/02-Plan de pruebas de integracion.docx
@@ -452,7 +452,7 @@
           <w:r>
             <w:fldChar w:fldCharType="separate"/>
           </w:r>
-          <w:hyperlink w:anchor="_Toc416862530" w:history="1">
+          <w:hyperlink w:anchor="_Toc416864248" w:history="1">
             <w:r>
               <w:rPr>
                 <w:rStyle w:val="Hipervnculo"/>
@@ -495,7 +495,7 @@
                 <w:noProof/>
                 <w:webHidden/>
               </w:rPr>
-              <w:instrText xml:space="preserve"> PAGEREF _Toc416862530 \h </w:instrText>
+              <w:instrText xml:space="preserve"> PAGEREF _Toc416864248 \h </w:instrText>
             </w:r>
             <w:r>
               <w:rPr>
@@ -540,7 +540,7 @@
               <w:szCs w:val="22"/>
             </w:rPr>
           </w:pPr>
-          <w:hyperlink w:anchor="_Toc416862531" w:history="1">
+          <w:hyperlink w:anchor="_Toc416864249" w:history="1">
             <w:r>
               <w:rPr>
                 <w:rStyle w:val="Hipervnculo"/>
@@ -562,7 +562,7 @@
                 <w:rStyle w:val="Hipervnculo"/>
                 <w:noProof/>
               </w:rPr>
-              <w:t>Casos</w:t>
+              <w:t>Casos de prueba</w:t>
             </w:r>
             <w:r>
               <w:rPr>
@@ -583,7 +583,7 @@
                 <w:noProof/>
                 <w:webHidden/>
               </w:rPr>
-              <w:instrText xml:space="preserve"> PAGEREF _Toc416862531 \h </w:instrText>
+              <w:instrText xml:space="preserve"> PAGEREF _Toc416864249 \h </w:instrText>
             </w:r>
             <w:r>
               <w:rPr>
@@ -603,7 +603,183 @@
                 <w:noProof/>
                 <w:webHidden/>
               </w:rPr>
-              <w:t>4</w:t>
+              <w:t>3</w:t>
+            </w:r>
+            <w:r>
+              <w:rPr>
+                <w:noProof/>
+                <w:webHidden/>
+              </w:rPr>
+              <w:fldChar w:fldCharType="end"/>
+            </w:r>
+          </w:hyperlink>
+        </w:p>
+        <w:p>
+          <w:pPr>
+            <w:pStyle w:val="TDC2"/>
+            <w:tabs>
+              <w:tab w:val="left" w:pos="880"/>
+              <w:tab w:val="right" w:leader="dot" w:pos="8828"/>
+            </w:tabs>
+            <w:rPr>
+              <w:rFonts w:asciiTheme="minorHAnsi" w:eastAsiaTheme="minorEastAsia" w:hAnsiTheme="minorHAnsi" w:cstheme="minorBidi"/>
+              <w:noProof/>
+              <w:color w:val="auto"/>
+              <w:szCs w:val="22"/>
+            </w:rPr>
+          </w:pPr>
+          <w:hyperlink w:anchor="_Toc416864250" w:history="1">
+            <w:r>
+              <w:rPr>
+                <w:rStyle w:val="Hipervnculo"/>
+                <w:noProof/>
+              </w:rPr>
+              <w:t>2.1</w:t>
+            </w:r>
+            <w:r>
+              <w:rPr>
+                <w:rFonts w:asciiTheme="minorHAnsi" w:eastAsiaTheme="minorEastAsia" w:hAnsiTheme="minorHAnsi" w:cstheme="minorBidi"/>
+                <w:noProof/>
+                <w:color w:val="auto"/>
+                <w:szCs w:val="22"/>
+              </w:rPr>
+              <w:tab/>
+            </w:r>
+            <w:r>
+              <w:rPr>
+                <w:rStyle w:val="Hipervnculo"/>
+                <w:noProof/>
+              </w:rPr>
+              <w:t>Descripción</w:t>
+            </w:r>
+            <w:r>
+              <w:rPr>
+                <w:noProof/>
+                <w:webHidden/>
+              </w:rPr>
+              <w:tab/>
+            </w:r>
+            <w:r>
+              <w:rPr>
+                <w:noProof/>
+                <w:webHidden/>
+              </w:rPr>
+              <w:fldChar w:fldCharType="begin"/>
+            </w:r>
+            <w:r>
+              <w:rPr>
+                <w:noProof/>
+                <w:webHidden/>
+              </w:rPr>
+              <w:instrText xml:space="preserve"> PAGEREF _Toc416864250 \h </w:instrText>
+            </w:r>
+            <w:r>
+              <w:rPr>
+                <w:noProof/>
+                <w:webHidden/>
+              </w:rPr>
+            </w:r>
+            <w:r>
+              <w:rPr>
+                <w:noProof/>
+                <w:webHidden/>
+              </w:rPr>
+              <w:fldChar w:fldCharType="separate"/>
+            </w:r>
+            <w:r>
+              <w:rPr>
+                <w:noProof/>
+                <w:webHidden/>
+              </w:rPr>
+              <w:t>3</w:t>
+            </w:r>
+            <w:r>
+              <w:rPr>
+                <w:noProof/>
+                <w:webHidden/>
+              </w:rPr>
+              <w:fldChar w:fldCharType="end"/>
+            </w:r>
+          </w:hyperlink>
+        </w:p>
+        <w:p>
+          <w:pPr>
+            <w:pStyle w:val="TDC2"/>
+            <w:tabs>
+              <w:tab w:val="left" w:pos="880"/>
+              <w:tab w:val="right" w:leader="dot" w:pos="8828"/>
+            </w:tabs>
+            <w:rPr>
+              <w:rFonts w:asciiTheme="minorHAnsi" w:eastAsiaTheme="minorEastAsia" w:hAnsiTheme="minorHAnsi" w:cstheme="minorBidi"/>
+              <w:noProof/>
+              <w:color w:val="auto"/>
+              <w:szCs w:val="22"/>
+            </w:rPr>
+          </w:pPr>
+          <w:hyperlink w:anchor="_Toc416864251" w:history="1">
+            <w:r>
+              <w:rPr>
+                <w:rStyle w:val="Hipervnculo"/>
+                <w:noProof/>
+              </w:rPr>
+              <w:t>2.2</w:t>
+            </w:r>
+            <w:r>
+              <w:rPr>
+                <w:rFonts w:asciiTheme="minorHAnsi" w:eastAsiaTheme="minorEastAsia" w:hAnsiTheme="minorHAnsi" w:cstheme="minorBidi"/>
+                <w:noProof/>
+                <w:color w:val="auto"/>
+                <w:szCs w:val="22"/>
+              </w:rPr>
+              <w:tab/>
+            </w:r>
+            <w:r>
+              <w:rPr>
+                <w:rStyle w:val="Hipervnculo"/>
+                <w:noProof/>
+              </w:rPr>
+              <w:t>Casos</w:t>
+            </w:r>
+            <w:r>
+              <w:rPr>
+                <w:noProof/>
+                <w:webHidden/>
+              </w:rPr>
+              <w:tab/>
+            </w:r>
+            <w:r>
+              <w:rPr>
+                <w:noProof/>
+                <w:webHidden/>
+              </w:rPr>
+              <w:fldChar w:fldCharType="begin"/>
+            </w:r>
+            <w:r>
+              <w:rPr>
+                <w:noProof/>
+                <w:webHidden/>
+              </w:rPr>
+              <w:instrText xml:space="preserve"> PAGEREF _Toc416864251 \h </w:instrText>
+            </w:r>
+            <w:r>
+              <w:rPr>
+                <w:noProof/>
+                <w:webHidden/>
+              </w:rPr>
+            </w:r>
+            <w:r>
+              <w:rPr>
+                <w:noProof/>
+                <w:webHidden/>
+              </w:rPr>
+              <w:fldChar w:fldCharType="separate"/>
+            </w:r>
+            <w:r>
+              <w:rPr>
+                <w:noProof/>
+                <w:webHidden/>
+              </w:rPr>
+              <w:t>5</w:t>
             </w:r>
             <w:r>
               <w:rPr>
@@ -639,22 +815,278 @@
     </w:p>
     <w:p>
       <w:pPr>
-        <w:pStyle w:val="Puesto"/>
-      </w:pPr>
+        <w:pStyle w:val="Ttulo1"/>
+      </w:pPr>
+      <w:bookmarkStart w:id="1" w:name="_Toc416864248"/>
       <w:r>
         <w:lastRenderedPageBreak/>
-        <w:t>Casos de prueba</w:t>
+        <w:t>Descripción</w:t>
+      </w:r>
+      <w:bookmarkEnd w:id="1"/>
+    </w:p>
+    <w:p/>
+    <w:p>
+      <w:pPr>
+        <w:jc w:val="both"/>
+      </w:pPr>
+      <w:r>
+        <w:t>Los siguientes casos de prueba se elaboraron teniendo en cuenta medidas calculadas por descomposición funcional.</w:t>
       </w:r>
     </w:p>
     <w:p>
       <w:pPr>
+        <w:jc w:val="both"/>
+      </w:pPr>
+    </w:p>
+    <w:p>
+      <w:pPr>
+        <w:pStyle w:val="Prrafodelista"/>
+        <w:numPr>
+          <w:ilvl w:val="0"/>
+          <w:numId w:val="17"/>
+        </w:numPr>
+        <w:jc w:val="both"/>
+      </w:pPr>
+      <w:r>
+        <w:t xml:space="preserve">Elementos a probar: </w:t>
+      </w:r>
+    </w:p>
+    <w:p>
+      <w:pPr>
+        <w:pStyle w:val="Prrafodelista"/>
+        <w:numPr>
+          <w:ilvl w:val="1"/>
+          <w:numId w:val="17"/>
+        </w:numPr>
+        <w:jc w:val="both"/>
+      </w:pPr>
+      <w:r>
+        <w:t>View (</w:t>
+      </w:r>
+      <w:proofErr w:type="spellStart"/>
+      <w:r>
+        <w:t>MainView</w:t>
+      </w:r>
+      <w:proofErr w:type="spellEnd"/>
+      <w:r>
+        <w:t>)</w:t>
+      </w:r>
+    </w:p>
+    <w:p>
+      <w:pPr>
+        <w:pStyle w:val="Prrafodelista"/>
+        <w:numPr>
+          <w:ilvl w:val="1"/>
+          <w:numId w:val="17"/>
+        </w:numPr>
+        <w:jc w:val="both"/>
+      </w:pPr>
+      <w:proofErr w:type="spellStart"/>
+      <w:r>
+        <w:t>Controller</w:t>
+      </w:r>
+      <w:proofErr w:type="spellEnd"/>
+      <w:r>
+        <w:t xml:space="preserve"> ( </w:t>
+      </w:r>
+      <w:proofErr w:type="spellStart"/>
+      <w:r>
+        <w:t>Main</w:t>
+      </w:r>
+      <w:proofErr w:type="spellEnd"/>
+      <w:r>
+        <w:t>)</w:t>
+      </w:r>
+    </w:p>
+    <w:p>
+      <w:pPr>
+        <w:pStyle w:val="Prrafodelista"/>
+        <w:numPr>
+          <w:ilvl w:val="1"/>
+          <w:numId w:val="17"/>
+        </w:numPr>
+        <w:jc w:val="both"/>
+      </w:pPr>
+      <w:r>
+        <w:t>Negocio (</w:t>
+      </w:r>
+      <w:proofErr w:type="spellStart"/>
+      <w:r>
+        <w:t>CalcularLoc</w:t>
+      </w:r>
+      <w:proofErr w:type="spellEnd"/>
+      <w:r>
+        <w:t>, Configuraciones)</w:t>
+      </w:r>
+    </w:p>
+    <w:p>
+      <w:pPr>
+        <w:pStyle w:val="Prrafodelista"/>
+        <w:numPr>
+          <w:ilvl w:val="0"/>
+          <w:numId w:val="17"/>
+        </w:numPr>
+        <w:jc w:val="both"/>
+      </w:pPr>
+      <w:r>
+        <w:t>Enfoque: La aplicación se probara usando el enfoque descendente ya que permitirá  generar un mejor control sobre los flujos que puede tener la información.</w:t>
+      </w:r>
+    </w:p>
+    <w:p>
+      <w:pPr>
+        <w:pStyle w:val="Prrafodelista"/>
+        <w:numPr>
+          <w:ilvl w:val="0"/>
+          <w:numId w:val="17"/>
+        </w:numPr>
+        <w:jc w:val="both"/>
+      </w:pPr>
+      <w:r>
+        <w:t>Criterio de aceptación o de rechazo de un caso de prueba</w:t>
+      </w:r>
+      <w:r>
+        <w:t>: Los criterios de aceptación corresponderán al comportamiento de la función, mas no al resultado concreto.</w:t>
+      </w:r>
+    </w:p>
+    <w:p>
+      <w:pPr>
+        <w:pStyle w:val="Prrafodelista"/>
+        <w:numPr>
+          <w:ilvl w:val="0"/>
+          <w:numId w:val="17"/>
+        </w:numPr>
+        <w:jc w:val="both"/>
+      </w:pPr>
+      <w:r>
+        <w:t>Criterio de suspensión</w:t>
+      </w:r>
+      <w:r>
+        <w:t>: La única suspensión que se realizara corresponde a la terminación  de la ejecución de todos los casos de prueba.</w:t>
+      </w:r>
+    </w:p>
+    <w:p>
+      <w:pPr>
+        <w:pStyle w:val="Prrafodelista"/>
+        <w:numPr>
+          <w:ilvl w:val="0"/>
+          <w:numId w:val="17"/>
+        </w:numPr>
+        <w:jc w:val="both"/>
+      </w:pPr>
+      <w:r>
+        <w:t>Productos a entregar</w:t>
+      </w:r>
+      <w:r>
+        <w:t xml:space="preserve">: </w:t>
+      </w:r>
+      <w:r>
+        <w:t xml:space="preserve">Plan de pruebas, casos, bitácora. </w:t>
+      </w:r>
+    </w:p>
+    <w:p>
+      <w:pPr>
+        <w:pStyle w:val="Prrafodelista"/>
+        <w:numPr>
+          <w:ilvl w:val="0"/>
+          <w:numId w:val="17"/>
+        </w:numPr>
+        <w:jc w:val="both"/>
+      </w:pPr>
+      <w:r>
+        <w:t>Necesidades ambientales</w:t>
+      </w:r>
+      <w:r>
+        <w:t xml:space="preserve">: La aplicación debe estar instalada en la maquina local de la persona que ejecutara las pruebas, y esta debe contar con los componentes necesarios para su funcionamiento. </w:t>
+      </w:r>
+    </w:p>
+    <w:p>
+      <w:pPr>
+        <w:pStyle w:val="Prrafodelista"/>
+        <w:numPr>
+          <w:ilvl w:val="0"/>
+          <w:numId w:val="17"/>
+        </w:numPr>
+        <w:jc w:val="both"/>
+      </w:pPr>
+      <w:r>
+        <w:t>Personal necesario</w:t>
+      </w:r>
+      <w:r>
+        <w:t xml:space="preserve">: </w:t>
+      </w:r>
+      <w:r>
+        <w:t>Persona con conocimiento de la aplicación y acceso al código fuente.</w:t>
+      </w:r>
+    </w:p>
+    <w:p>
+      <w:pPr>
+        <w:pStyle w:val="Prrafodelista"/>
+        <w:numPr>
+          <w:ilvl w:val="0"/>
+          <w:numId w:val="17"/>
+        </w:numPr>
+        <w:jc w:val="both"/>
+      </w:pPr>
+      <w:r>
+        <w:t>Riesgos y contingencias</w:t>
+      </w:r>
+      <w:r>
+        <w:t xml:space="preserve">: </w:t>
+      </w:r>
+    </w:p>
+    <w:p>
+      <w:pPr>
+        <w:pStyle w:val="Prrafodelista"/>
+        <w:numPr>
+          <w:ilvl w:val="1"/>
+          <w:numId w:val="17"/>
+        </w:numPr>
+        <w:jc w:val="both"/>
+      </w:pPr>
+      <w:r>
+        <w:t>R1: Programa no compila / C1: Hablar con el desarrollador</w:t>
+      </w:r>
+    </w:p>
+    <w:p>
+      <w:pPr>
+        <w:pStyle w:val="Prrafodelista"/>
+        <w:numPr>
+          <w:ilvl w:val="1"/>
+          <w:numId w:val="17"/>
+        </w:numPr>
+        <w:jc w:val="both"/>
+      </w:pPr>
+      <w:r>
+        <w:t xml:space="preserve">R2: Programa no está completo / C2: </w:t>
+      </w:r>
+      <w:r>
+        <w:t>Hablar con el desarrollador</w:t>
+      </w:r>
+    </w:p>
+    <w:p>
+      <w:pPr>
+        <w:jc w:val="both"/>
+      </w:pPr>
+    </w:p>
+    <w:p>
+      <w:pPr>
         <w:pStyle w:val="Ttulo1"/>
       </w:pPr>
-      <w:bookmarkStart w:id="1" w:name="_Toc416862530"/>
+      <w:bookmarkStart w:id="2" w:name="_Toc416864249"/>
+      <w:r>
+        <w:t>Casos de prueba</w:t>
+      </w:r>
+      <w:bookmarkEnd w:id="2"/>
+    </w:p>
+    <w:p>
+      <w:pPr>
+        <w:pStyle w:val="Ttulo2"/>
+      </w:pPr>
+      <w:bookmarkStart w:id="3" w:name="_Toc416864250"/>
       <w:r>
         <w:t>Descripción</w:t>
       </w:r>
-      <w:bookmarkEnd w:id="1"/>
+      <w:bookmarkEnd w:id="3"/>
     </w:p>
     <w:p/>
     <w:tbl>
@@ -807,13 +1239,7 @@
               <w:rPr>
                 <w:color w:val="000000" w:themeColor="text1"/>
               </w:rPr>
-              <w:t xml:space="preserve"> (</w:t>
-            </w:r>
-            <w:r>
-              <w:rPr>
-                <w:color w:val="000000" w:themeColor="text1"/>
-              </w:rPr>
-              <w:t>V</w:t>
+              <w:t xml:space="preserve"> (V</w:t>
             </w:r>
             <w:r>
               <w:rPr>
@@ -844,7 +1270,11 @@
               <w:t>ejecución</w:t>
             </w:r>
             <w:r>
-              <w:t xml:space="preserve"> del inicio de la aplicación, la cual incluye dos componentes del sistema.</w:t>
+              <w:t xml:space="preserve"> del inicio de la aplicación, la cual incluye dos </w:t>
+            </w:r>
+            <w:r>
+              <w:lastRenderedPageBreak/>
+              <w:t>componentes del sistema.</w:t>
             </w:r>
           </w:p>
         </w:tc>
@@ -857,6 +1287,7 @@
               <w:cnfStyle w:val="000000100000" w:firstRow="0" w:lastRow="0" w:firstColumn="0" w:lastColumn="0" w:oddVBand="0" w:evenVBand="0" w:oddHBand="1" w:evenHBand="0" w:firstRowFirstColumn="0" w:firstRowLastColumn="0" w:lastRowFirstColumn="0" w:lastRowLastColumn="0"/>
             </w:pPr>
             <w:r>
+              <w:lastRenderedPageBreak/>
               <w:t>Puerto de salida disponible.</w:t>
             </w:r>
           </w:p>
@@ -904,6 +1335,7 @@
               <w:rPr>
                 <w:color w:val="000000" w:themeColor="text1"/>
               </w:rPr>
+              <w:lastRenderedPageBreak/>
               <w:t>CPI02</w:t>
             </w:r>
           </w:p>
@@ -1384,10 +1816,7 @@
             </w:r>
             <w:proofErr w:type="spellEnd"/>
             <w:r>
-              <w:t xml:space="preserve"> </w:t>
-            </w:r>
-            <w:r>
-              <w:t>(</w:t>
+              <w:t xml:space="preserve"> (</w:t>
             </w:r>
             <w:proofErr w:type="spellStart"/>
             <w:r>
@@ -1437,7 +1866,6 @@
               <w:cnfStyle w:val="000000100000" w:firstRow="0" w:lastRow="0" w:firstColumn="0" w:lastColumn="0" w:oddVBand="0" w:evenVBand="0" w:oddHBand="1" w:evenHBand="0" w:firstRowFirstColumn="0" w:firstRowLastColumn="0" w:lastRowFirstColumn="0" w:lastRowLastColumn="0"/>
             </w:pPr>
             <w:r>
-              <w:lastRenderedPageBreak/>
               <w:t xml:space="preserve">Clases </w:t>
             </w:r>
             <w:r>
@@ -1489,7 +1917,6 @@
               <w:rPr>
                 <w:color w:val="000000" w:themeColor="text1"/>
               </w:rPr>
-              <w:lastRenderedPageBreak/>
               <w:t>CPI06</w:t>
             </w:r>
           </w:p>
@@ -1533,10 +1960,7 @@
             </w:r>
             <w:proofErr w:type="spellEnd"/>
             <w:r>
-              <w:t xml:space="preserve"> </w:t>
-            </w:r>
-            <w:r>
-              <w:t>(</w:t>
+              <w:t xml:space="preserve"> (</w:t>
             </w:r>
             <w:proofErr w:type="spellStart"/>
             <w:r>
@@ -1620,15 +2044,18 @@
     </w:tbl>
     <w:p/>
     <w:p/>
+    <w:p/>
+    <w:p/>
     <w:p>
       <w:pPr>
-        <w:pStyle w:val="Ttulo1"/>
-      </w:pPr>
-      <w:bookmarkStart w:id="2" w:name="_Toc416862531"/>
+        <w:pStyle w:val="Ttulo2"/>
+      </w:pPr>
+      <w:bookmarkStart w:id="4" w:name="_Toc416864251"/>
       <w:r>
+        <w:lastRenderedPageBreak/>
         <w:t>Casos</w:t>
       </w:r>
-      <w:bookmarkEnd w:id="2"/>
+      <w:bookmarkEnd w:id="4"/>
     </w:p>
     <w:p/>
     <w:tbl>
@@ -2274,6 +2701,7 @@
               <w:t xml:space="preserve"> y </w:t>
             </w:r>
             <w:r>
+              <w:lastRenderedPageBreak/>
               <w:t>CalcularLoc</w:t>
             </w:r>
             <w:r>
@@ -2296,6 +2724,7 @@
               <w:cnfStyle w:val="000000000000" w:firstRow="0" w:lastRow="0" w:firstColumn="0" w:lastColumn="0" w:oddVBand="0" w:evenVBand="0" w:oddHBand="0" w:evenHBand="0" w:firstRowFirstColumn="0" w:firstRowLastColumn="0" w:lastRowFirstColumn="0" w:lastRowLastColumn="0"/>
             </w:pPr>
             <w:r>
+              <w:lastRenderedPageBreak/>
               <w:t xml:space="preserve">Los métodos </w:t>
             </w:r>
             <w:proofErr w:type="spellStart"/>
@@ -2310,7 +2739,11 @@
               <w:t>programa</w:t>
             </w:r>
             <w:r>
-              <w:t xml:space="preserve"> deben tener información relacionada a la ruta de los proyectos</w:t>
+              <w:t xml:space="preserve"> deben tener información </w:t>
+            </w:r>
+            <w:r>
+              <w:lastRenderedPageBreak/>
+              <w:t>relacionada a la ruta de los proyectos</w:t>
             </w:r>
           </w:p>
         </w:tc>
@@ -2323,6 +2756,7 @@
               <w:cnfStyle w:val="000000000000" w:firstRow="0" w:lastRow="0" w:firstColumn="0" w:lastColumn="0" w:oddVBand="0" w:evenVBand="0" w:oddHBand="0" w:evenHBand="0" w:firstRowFirstColumn="0" w:firstRowLastColumn="0" w:lastRowFirstColumn="0" w:lastRowLastColumn="0"/>
             </w:pPr>
             <w:r>
+              <w:lastRenderedPageBreak/>
               <w:br/>
             </w:r>
           </w:p>
@@ -2355,6 +2789,7 @@
               <w:rPr>
                 <w:color w:val="000000" w:themeColor="text1"/>
               </w:rPr>
+              <w:lastRenderedPageBreak/>
               <w:t>2</w:t>
             </w:r>
           </w:p>
@@ -2781,13 +3216,7 @@
               <w:cnfStyle w:val="000000000000" w:firstRow="0" w:lastRow="0" w:firstColumn="0" w:lastColumn="0" w:oddVBand="0" w:evenVBand="0" w:oddHBand="0" w:evenHBand="0" w:firstRowFirstColumn="0" w:firstRowLastColumn="0" w:lastRowFirstColumn="0" w:lastRowLastColumn="0"/>
             </w:pPr>
             <w:r>
-              <w:t xml:space="preserve">Crear instancia de la clase </w:t>
-            </w:r>
-            <w:r>
-              <w:t>CalcularLoc</w:t>
-            </w:r>
-            <w:r>
-              <w:t>.java</w:t>
+              <w:t>Crear instancia de la clase CalcularLoc.java</w:t>
             </w:r>
           </w:p>
         </w:tc>
@@ -2800,19 +3229,7 @@
               <w:cnfStyle w:val="000000000000" w:firstRow="0" w:lastRow="0" w:firstColumn="0" w:lastColumn="0" w:oddVBand="0" w:evenVBand="0" w:oddHBand="0" w:evenHBand="0" w:firstRowFirstColumn="0" w:firstRowLastColumn="0" w:lastRowFirstColumn="0" w:lastRowLastColumn="0"/>
             </w:pPr>
             <w:r>
-              <w:t xml:space="preserve">Clase </w:t>
-            </w:r>
-            <w:r>
-              <w:t>CalcularLoc</w:t>
-            </w:r>
-            <w:r>
-              <w:t xml:space="preserve">.java y </w:t>
-            </w:r>
-            <w:r>
-              <w:t>Configuraciones</w:t>
-            </w:r>
-            <w:r>
-              <w:t>.java  compiladas</w:t>
+              <w:t>Clase CalcularLoc.java y Configuraciones.java  compiladas</w:t>
             </w:r>
           </w:p>
         </w:tc>
@@ -2870,7 +3287,6 @@
               <w:rPr>
                 <w:color w:val="000000" w:themeColor="text1"/>
               </w:rPr>
-              <w:lastRenderedPageBreak/>
               <w:t>2</w:t>
             </w:r>
           </w:p>
@@ -2910,13 +3326,7 @@
               <w:cnfStyle w:val="000000100000" w:firstRow="0" w:lastRow="0" w:firstColumn="0" w:lastColumn="0" w:oddVBand="0" w:evenVBand="0" w:oddHBand="1" w:evenHBand="0" w:firstRowFirstColumn="0" w:firstRowLastColumn="0" w:lastRowFirstColumn="0" w:lastRowLastColumn="0"/>
             </w:pPr>
             <w:r>
-              <w:t>O</w:t>
-            </w:r>
-            <w:r>
-              <w:t xml:space="preserve">bjeto de </w:t>
-            </w:r>
-            <w:r>
-              <w:t xml:space="preserve">clase </w:t>
+              <w:t xml:space="preserve">Objeto de clase </w:t>
             </w:r>
             <w:proofErr w:type="spellStart"/>
             <w:r>
@@ -3020,6 +3430,7 @@
               <w:rPr>
                 <w:color w:val="000000" w:themeColor="text1"/>
               </w:rPr>
+              <w:lastRenderedPageBreak/>
               <w:t>Paso</w:t>
             </w:r>
           </w:p>
@@ -3152,16 +3563,7 @@
               <w:cnfStyle w:val="000000000000" w:firstRow="0" w:lastRow="0" w:firstColumn="0" w:lastColumn="0" w:oddVBand="0" w:evenVBand="0" w:oddHBand="0" w:evenHBand="0" w:firstRowFirstColumn="0" w:firstRowLastColumn="0" w:lastRowFirstColumn="0" w:lastRowLastColumn="0"/>
             </w:pPr>
             <w:r>
-              <w:t xml:space="preserve">Clase </w:t>
-            </w:r>
-            <w:r>
-              <w:t xml:space="preserve"> </w:t>
-            </w:r>
-            <w:r>
-              <w:t>CalcularLoc</w:t>
-            </w:r>
-            <w:r>
-              <w:t xml:space="preserve">.java y </w:t>
+              <w:t xml:space="preserve">Clase  CalcularLoc.java y </w:t>
             </w:r>
             <w:r>
               <w:t>ExceptionApp</w:t>
@@ -3592,7 +3994,6 @@
               <w:rPr>
                 <w:color w:val="000000" w:themeColor="text1"/>
               </w:rPr>
-              <w:lastRenderedPageBreak/>
               <w:t>2</w:t>
             </w:r>
           </w:p>
@@ -3623,10 +4024,7 @@
               <w:t>Configuraciones</w:t>
             </w:r>
             <w:r>
-              <w:t xml:space="preserve"> </w:t>
-            </w:r>
-            <w:r>
-              <w:t>sobre ruta inexistente</w:t>
+              <w:t xml:space="preserve"> sobre ruta inexistente</w:t>
             </w:r>
           </w:p>
         </w:tc>
@@ -3719,6 +4117,7 @@
               <w:rPr>
                 <w:szCs w:val="22"/>
               </w:rPr>
+              <w:lastRenderedPageBreak/>
               <w:t>CPI06</w:t>
             </w:r>
           </w:p>
@@ -4089,6 +4488,7 @@
         <w:docPartUnique/>
       </w:docPartObj>
     </w:sdtPr>
+    <w:sdtEndPr/>
     <w:sdtContent>
       <w:p>
         <w:pPr>
@@ -4109,7 +4509,7 @@
             <w:noProof/>
             <w:lang w:val="es-ES"/>
           </w:rPr>
-          <w:t>2</w:t>
+          <w:t>8</w:t>
         </w:r>
         <w:r>
           <w:fldChar w:fldCharType="end"/>
@@ -4755,6 +5155,92 @@
     </w:lvl>
   </w:abstractNum>
   <w:abstractNum w:abstractNumId="7">
+    <w:nsid w:val="359C5289"/>
+    <w:multiLevelType w:val="hybridMultilevel"/>
+    <w:tmpl w:val="0FC438C6"/>
+    <w:lvl w:ilvl="0" w:tplc="240A000F">
+      <w:start w:val="1"/>
+      <w:numFmt w:val="decimal"/>
+      <w:lvlText w:val="%1."/>
+      <w:lvlJc w:val="left"/>
+      <w:pPr>
+        <w:ind w:left="720" w:hanging="360"/>
+      </w:pPr>
+    </w:lvl>
+    <w:lvl w:ilvl="1" w:tplc="240A0019">
+      <w:start w:val="1"/>
+      <w:numFmt w:val="lowerLetter"/>
+      <w:lvlText w:val="%2."/>
+      <w:lvlJc w:val="left"/>
+      <w:pPr>
+        <w:ind w:left="1440" w:hanging="360"/>
+      </w:pPr>
+    </w:lvl>
+    <w:lvl w:ilvl="2" w:tplc="240A001B" w:tentative="1">
+      <w:start w:val="1"/>
+      <w:numFmt w:val="lowerRoman"/>
+      <w:lvlText w:val="%3."/>
+      <w:lvlJc w:val="right"/>
+      <w:pPr>
+        <w:ind w:left="2160" w:hanging="180"/>
+      </w:pPr>
+    </w:lvl>
+    <w:lvl w:ilvl="3" w:tplc="240A000F" w:tentative="1">
+      <w:start w:val="1"/>
+      <w:numFmt w:val="decimal"/>
+      <w:lvlText w:val="%4."/>
+      <w:lvlJc w:val="left"/>
+      <w:pPr>
+        <w:ind w:left="2880" w:hanging="360"/>
+      </w:pPr>
+    </w:lvl>
+    <w:lvl w:ilvl="4" w:tplc="240A0019" w:tentative="1">
+      <w:start w:val="1"/>
+      <w:numFmt w:val="lowerLetter"/>
+      <w:lvlText w:val="%5."/>
+      <w:lvlJc w:val="left"/>
+      <w:pPr>
+        <w:ind w:left="3600" w:hanging="360"/>
+      </w:pPr>
+    </w:lvl>
+    <w:lvl w:ilvl="5" w:tplc="240A001B" w:tentative="1">
+      <w:start w:val="1"/>
+      <w:numFmt w:val="lowerRoman"/>
+      <w:lvlText w:val="%6."/>
+      <w:lvlJc w:val="right"/>
+      <w:pPr>
+        <w:ind w:left="4320" w:hanging="180"/>
+      </w:pPr>
+    </w:lvl>
+    <w:lvl w:ilvl="6" w:tplc="240A000F" w:tentative="1">
+      <w:start w:val="1"/>
+      <w:numFmt w:val="decimal"/>
+      <w:lvlText w:val="%7."/>
+      <w:lvlJc w:val="left"/>
+      <w:pPr>
+        <w:ind w:left="5040" w:hanging="360"/>
+      </w:pPr>
+    </w:lvl>
+    <w:lvl w:ilvl="7" w:tplc="240A0019" w:tentative="1">
+      <w:start w:val="1"/>
+      <w:numFmt w:val="lowerLetter"/>
+      <w:lvlText w:val="%8."/>
+      <w:lvlJc w:val="left"/>
+      <w:pPr>
+        <w:ind w:left="5760" w:hanging="360"/>
+      </w:pPr>
+    </w:lvl>
+    <w:lvl w:ilvl="8" w:tplc="240A001B" w:tentative="1">
+      <w:start w:val="1"/>
+      <w:numFmt w:val="lowerRoman"/>
+      <w:lvlText w:val="%9."/>
+      <w:lvlJc w:val="right"/>
+      <w:pPr>
+        <w:ind w:left="6480" w:hanging="180"/>
+      </w:pPr>
+    </w:lvl>
+  </w:abstractNum>
+  <w:abstractNum w:abstractNumId="8">
     <w:nsid w:val="363415CE"/>
     <w:multiLevelType w:val="hybridMultilevel"/>
     <w:tmpl w:val="416AFCF6"/>
@@ -4840,7 +5326,7 @@
       </w:pPr>
     </w:lvl>
   </w:abstractNum>
-  <w:abstractNum w:abstractNumId="8">
+  <w:abstractNum w:abstractNumId="9">
     <w:nsid w:val="37E74F01"/>
     <w:multiLevelType w:val="hybridMultilevel"/>
     <w:tmpl w:val="416AFCF6"/>
@@ -4926,7 +5412,7 @@
       </w:pPr>
     </w:lvl>
   </w:abstractNum>
-  <w:abstractNum w:abstractNumId="9">
+  <w:abstractNum w:abstractNumId="10">
     <w:nsid w:val="3D1936CD"/>
     <w:multiLevelType w:val="hybridMultilevel"/>
     <w:tmpl w:val="416AFCF6"/>
@@ -5012,7 +5498,7 @@
       </w:pPr>
     </w:lvl>
   </w:abstractNum>
-  <w:abstractNum w:abstractNumId="10">
+  <w:abstractNum w:abstractNumId="11">
     <w:nsid w:val="63963A9E"/>
     <w:multiLevelType w:val="hybridMultilevel"/>
     <w:tmpl w:val="416AFCF6"/>
@@ -5098,7 +5584,7 @@
       </w:pPr>
     </w:lvl>
   </w:abstractNum>
-  <w:abstractNum w:abstractNumId="11">
+  <w:abstractNum w:abstractNumId="12">
     <w:nsid w:val="79690AFF"/>
     <w:multiLevelType w:val="hybridMultilevel"/>
     <w:tmpl w:val="416AFCF6"/>
@@ -5184,7 +5670,7 @@
       </w:pPr>
     </w:lvl>
   </w:abstractNum>
-  <w:abstractNum w:abstractNumId="12">
+  <w:abstractNum w:abstractNumId="13">
     <w:nsid w:val="7B9252DD"/>
     <w:multiLevelType w:val="multilevel"/>
     <w:tmpl w:val="AB8EE97E"/>
@@ -5279,7 +5765,7 @@
       </w:pPr>
     </w:lvl>
   </w:abstractNum>
-  <w:abstractNum w:abstractNumId="13">
+  <w:abstractNum w:abstractNumId="14">
     <w:nsid w:val="7BAC55A9"/>
     <w:multiLevelType w:val="hybridMultilevel"/>
     <w:tmpl w:val="416AFCF6"/>
@@ -5365,7 +5851,7 @@
       </w:pPr>
     </w:lvl>
   </w:abstractNum>
-  <w:abstractNum w:abstractNumId="14">
+  <w:abstractNum w:abstractNumId="15">
     <w:nsid w:val="7DAB5D4E"/>
     <w:multiLevelType w:val="hybridMultilevel"/>
     <w:tmpl w:val="638425B4"/>
@@ -5451,7 +5937,7 @@
       </w:pPr>
     </w:lvl>
   </w:abstractNum>
-  <w:abstractNum w:abstractNumId="15">
+  <w:abstractNum w:abstractNumId="16">
     <w:nsid w:val="7EA55A2C"/>
     <w:multiLevelType w:val="hybridMultilevel"/>
     <w:tmpl w:val="416AFCF6"/>
@@ -5538,13 +6024,13 @@
     </w:lvl>
   </w:abstractNum>
   <w:num w:numId="1">
-    <w:abstractNumId w:val="12"/>
+    <w:abstractNumId w:val="13"/>
   </w:num>
   <w:num w:numId="2">
-    <w:abstractNumId w:val="15"/>
+    <w:abstractNumId w:val="16"/>
   </w:num>
   <w:num w:numId="3">
-    <w:abstractNumId w:val="14"/>
+    <w:abstractNumId w:val="15"/>
   </w:num>
   <w:num w:numId="4">
     <w:abstractNumId w:val="5"/>
@@ -5553,7 +6039,7 @@
     <w:abstractNumId w:val="2"/>
   </w:num>
   <w:num w:numId="6">
-    <w:abstractNumId w:val="10"/>
+    <w:abstractNumId w:val="11"/>
   </w:num>
   <w:num w:numId="7">
     <w:abstractNumId w:val="4"/>
@@ -5562,28 +6048,31 @@
     <w:abstractNumId w:val="6"/>
   </w:num>
   <w:num w:numId="9">
-    <w:abstractNumId w:val="7"/>
+    <w:abstractNumId w:val="8"/>
   </w:num>
   <w:num w:numId="10">
-    <w:abstractNumId w:val="9"/>
+    <w:abstractNumId w:val="10"/>
   </w:num>
   <w:num w:numId="11">
     <w:abstractNumId w:val="0"/>
   </w:num>
   <w:num w:numId="12">
-    <w:abstractNumId w:val="8"/>
+    <w:abstractNumId w:val="9"/>
   </w:num>
   <w:num w:numId="13">
     <w:abstractNumId w:val="3"/>
   </w:num>
   <w:num w:numId="14">
-    <w:abstractNumId w:val="13"/>
+    <w:abstractNumId w:val="14"/>
   </w:num>
   <w:num w:numId="15">
-    <w:abstractNumId w:val="11"/>
+    <w:abstractNumId w:val="12"/>
   </w:num>
   <w:num w:numId="16">
     <w:abstractNumId w:val="1"/>
+  </w:num>
+  <w:num w:numId="17">
+    <w:abstractNumId w:val="7"/>
   </w:num>
 </w:numbering>
 </file>

</xml_diff>